<commit_message>
Skyline: Fix iRT tutorial inconsistency by changing 260 to 265.
</commit_message>
<xml_diff>
--- a/pwiz/pwiz_tools/Skyline/Documentation/Tutorials/Japanese/Skyline iRT Retention Time Prediction_ja.docx
+++ b/pwiz/pwiz_tools/Skyline/Documentation/Tutorials/Japanese/Skyline iRT Retention Time Prediction_ja.docx
@@ -6,8 +6,6 @@
       <w:pPr>
         <w:pStyle w:val="Title"/>
       </w:pPr>
-      <w:bookmarkStart w:id="0" w:name="_GoBack"/>
-      <w:bookmarkEnd w:id="0"/>
       <w:r>
         <w:rPr>
           <w:lang w:val="ja-JP"/>
@@ -9948,7 +9946,10 @@
         <w:rPr>
           <w:lang w:val="ja-JP"/>
         </w:rPr>
-        <w:t>260</w:t>
+        <w:t>26</w:t>
+      </w:r>
+      <w:r>
+        <w:t>5</w:t>
       </w:r>
       <w:r>
         <w:rPr>
@@ -10148,7 +10149,10 @@
         <w:rPr>
           <w:lang w:val="ja-JP"/>
         </w:rPr>
-        <w:t>260</w:t>
+        <w:t>26</w:t>
+      </w:r>
+      <w:r>
+        <w:t>5</w:t>
       </w:r>
       <w:r>
         <w:rPr>
@@ -10276,7 +10280,10 @@
         <w:rPr>
           <w:lang w:val="ja-JP"/>
         </w:rPr>
-        <w:t>260</w:t>
+        <w:t>26</w:t>
+      </w:r>
+      <w:r>
+        <w:t>5</w:t>
       </w:r>
       <w:r>
         <w:rPr>
@@ -10324,7 +10331,10 @@
         <w:rPr>
           <w:lang w:val="ja-JP"/>
         </w:rPr>
-        <w:t>130</w:t>
+        <w:t>13</w:t>
+      </w:r>
+      <w:r>
+        <w:t>5</w:t>
       </w:r>
       <w:r>
         <w:rPr>
@@ -10384,8 +10394,13 @@
         <w:rPr>
           <w:lang w:val="ja-JP"/>
         </w:rPr>
-        <w:t>260</w:t>
-      </w:r>
+        <w:t>26</w:t>
+      </w:r>
+      <w:r>
+        <w:t>5</w:t>
+      </w:r>
+      <w:bookmarkStart w:id="0" w:name="_GoBack"/>
+      <w:bookmarkEnd w:id="0"/>
       <w:r>
         <w:rPr>
           <w:lang w:val="ja-JP"/>
@@ -15328,7 +15343,7 @@
             <w:noProof/>
             <w:lang w:val="ja-JP"/>
           </w:rPr>
-          <w:t>6</w:t>
+          <w:t>24</w:t>
         </w:r>
         <w:r>
           <w:rPr>
@@ -21148,7 +21163,6 @@
       <w:spacing w:after="0" w:line="240" w:lineRule="auto"/>
     </w:pPr>
     <w:tblPr>
-      <w:tblInd w:w="0" w:type="dxa"/>
       <w:tblBorders>
         <w:top w:val="single" w:sz="4" w:space="0" w:color="000000" w:themeColor="text1"/>
         <w:left w:val="single" w:sz="4" w:space="0" w:color="000000" w:themeColor="text1"/>
@@ -21157,12 +21171,6 @@
         <w:insideH w:val="single" w:sz="4" w:space="0" w:color="000000" w:themeColor="text1"/>
         <w:insideV w:val="single" w:sz="4" w:space="0" w:color="000000" w:themeColor="text1"/>
       </w:tblBorders>
-      <w:tblCellMar>
-        <w:top w:w="0" w:type="dxa"/>
-        <w:left w:w="108" w:type="dxa"/>
-        <w:bottom w:w="0" w:type="dxa"/>
-        <w:right w:w="108" w:type="dxa"/>
-      </w:tblCellMar>
     </w:tblPr>
   </w:style>
   <w:style w:type="character" w:customStyle="1" w:styleId="Heading3Char">
@@ -21829,7 +21837,6 @@
       <w:spacing w:after="0" w:line="240" w:lineRule="auto"/>
     </w:pPr>
     <w:tblPr>
-      <w:tblInd w:w="0" w:type="dxa"/>
       <w:tblBorders>
         <w:top w:val="single" w:sz="4" w:space="0" w:color="000000" w:themeColor="text1"/>
         <w:left w:val="single" w:sz="4" w:space="0" w:color="000000" w:themeColor="text1"/>
@@ -21838,12 +21845,6 @@
         <w:insideH w:val="single" w:sz="4" w:space="0" w:color="000000" w:themeColor="text1"/>
         <w:insideV w:val="single" w:sz="4" w:space="0" w:color="000000" w:themeColor="text1"/>
       </w:tblBorders>
-      <w:tblCellMar>
-        <w:top w:w="0" w:type="dxa"/>
-        <w:left w:w="108" w:type="dxa"/>
-        <w:bottom w:w="0" w:type="dxa"/>
-        <w:right w:w="108" w:type="dxa"/>
-      </w:tblCellMar>
     </w:tblPr>
   </w:style>
   <w:style w:type="character" w:customStyle="1" w:styleId="Heading3Char">
@@ -22343,7 +22344,7 @@
 </file>
 
 <file path=customXml/itemProps1.xml><?xml version="1.0" encoding="utf-8"?>
-<ds:datastoreItem xmlns:ds="http://schemas.openxmlformats.org/officeDocument/2006/customXml" ds:itemID="{531D0E1C-CEE7-4F13-90C1-42027176A241}">
+<ds:datastoreItem xmlns:ds="http://schemas.openxmlformats.org/officeDocument/2006/customXml" ds:itemID="{FB7C0FD8-2476-434E-9C51-A94CE0A4D4C7}">
   <ds:schemaRefs>
     <ds:schemaRef ds:uri="http://schemas.openxmlformats.org/officeDocument/2006/bibliography"/>
   </ds:schemaRefs>

</xml_diff>